<commit_message>
implement nested table solution with wrapper container that hides the headers for empty tables as expected
</commit_message>
<xml_diff>
--- a/Labs.Core/Demo1/Demo1Template.docx
+++ b/Labs.Core/Demo1/Demo1Template.docx
@@ -17,135 +17,6 @@
         </w:rPr>
         <w:t>Demo with nested tables</w:t>
       </w:r>
-    </w:p>
-    <w:p>
-      <w:pPr>
-        <w:pStyle w:val="ListParagraph"/>
-        <w:numPr>
-          <w:ilvl w:val="0"/>
-          <w:numId w:val="1"/>
-        </w:numPr>
-        <w:spacing w:after="0" w:line="240" w:lineRule="auto"/>
-        <w:rPr>
-          <w:rFonts w:ascii="Consolas" w:hAnsi="Consolas" w:cs="Consolas"/>
-          <w:color w:val="B41414"/>
-          <w:sz w:val="18"/>
-          <w:szCs w:val="18"/>
-        </w:rPr>
-      </w:pPr>
-      <w:r>
-        <w:rPr>
-          <w:rFonts w:ascii="Consolas" w:hAnsi="Consolas" w:cs="Consolas"/>
-          <w:color w:val="B41414"/>
-          <w:sz w:val="18"/>
-          <w:szCs w:val="18"/>
-          <w:lang w:val="en-US"/>
-        </w:rPr>
-        <w:t>merge</w:t>
-      </w:r>
-      <w:r>
-        <w:rPr>
-          <w:rFonts w:ascii="Consolas" w:hAnsi="Consolas" w:cs="Consolas"/>
-          <w:color w:val="B41414"/>
-          <w:sz w:val="18"/>
-          <w:szCs w:val="18"/>
-        </w:rPr>
-        <w:t xml:space="preserve"> with </w:t>
-      </w:r>
-      <w:r>
-        <w:rPr>
-          <w:rFonts w:ascii="Consolas" w:hAnsi="Consolas" w:cs="Consolas"/>
-          <w:color w:val="B41414"/>
-          <w:sz w:val="18"/>
-          <w:szCs w:val="18"/>
-        </w:rPr>
-        <w:t>simple</w:t>
-      </w:r>
-      <w:r>
-        <w:rPr>
-          <w:rFonts w:ascii="Consolas" w:hAnsi="Consolas" w:cs="Consolas"/>
-          <w:color w:val="B41414"/>
-          <w:sz w:val="18"/>
-          <w:szCs w:val="18"/>
-        </w:rPr>
-        <w:t xml:space="preserve"> object like {</w:t>
-      </w:r>
-      <w:proofErr w:type="gramStart"/>
-      <w:r>
-        <w:rPr>
-          <w:rFonts w:ascii="Consolas" w:hAnsi="Consolas" w:cs="Consolas"/>
-          <w:color w:val="B41414"/>
-          <w:sz w:val="18"/>
-          <w:szCs w:val="18"/>
-        </w:rPr>
-        <w:t>records</w:t>
-      </w:r>
-      <w:r>
-        <w:rPr>
-          <w:rFonts w:ascii="Consolas" w:hAnsi="Consolas" w:cs="Consolas"/>
-          <w:color w:val="B41414"/>
-          <w:sz w:val="18"/>
-          <w:szCs w:val="18"/>
-        </w:rPr>
-        <w:t>[</w:t>
-      </w:r>
-      <w:proofErr w:type="gramEnd"/>
-      <w:r>
-        <w:rPr>
-          <w:rFonts w:ascii="Consolas" w:hAnsi="Consolas" w:cs="Consolas"/>
-          <w:color w:val="B41414"/>
-          <w:sz w:val="18"/>
-          <w:szCs w:val="18"/>
-        </w:rPr>
-        <w:t>]}</w:t>
-      </w:r>
-    </w:p>
-    <w:p>
-      <w:pPr>
-        <w:pStyle w:val="ListParagraph"/>
-        <w:numPr>
-          <w:ilvl w:val="0"/>
-          <w:numId w:val="1"/>
-        </w:numPr>
-        <w:spacing w:after="0" w:line="240" w:lineRule="auto"/>
-        <w:rPr>
-          <w:rFonts w:ascii="Consolas" w:hAnsi="Consolas" w:cs="Consolas"/>
-          <w:color w:val="B41414"/>
-          <w:sz w:val="18"/>
-          <w:szCs w:val="18"/>
-        </w:rPr>
-      </w:pPr>
-      <w:r>
-        <w:rPr>
-          <w:rFonts w:ascii="Consolas" w:hAnsi="Consolas" w:cs="Consolas"/>
-          <w:color w:val="B41414"/>
-          <w:sz w:val="18"/>
-          <w:szCs w:val="18"/>
-        </w:rPr>
-        <w:t>empty child tables show up as their headers are rendered for each parent row</w:t>
-      </w:r>
-    </w:p>
-    <w:p>
-      <w:pPr>
-        <w:spacing w:after="0" w:line="240" w:lineRule="auto"/>
-        <w:rPr>
-          <w:rFonts w:ascii="Consolas" w:hAnsi="Consolas" w:cs="Consolas"/>
-          <w:color w:val="B41414"/>
-          <w:sz w:val="20"/>
-          <w:szCs w:val="20"/>
-        </w:rPr>
-      </w:pPr>
-    </w:p>
-    <w:p>
-      <w:pPr>
-        <w:spacing w:after="0" w:line="240" w:lineRule="auto"/>
-        <w:rPr>
-          <w:rFonts w:ascii="Consolas" w:hAnsi="Consolas" w:cs="Consolas"/>
-          <w:color w:val="B41414"/>
-          <w:sz w:val="20"/>
-          <w:szCs w:val="20"/>
-        </w:rPr>
-      </w:pPr>
     </w:p>
     <w:p>
       <w:pPr>
@@ -315,48 +186,22 @@
             <w:tcW w:w="1667" w:type="pct"/>
           </w:tcPr>
           <w:p>
-            <w:r>
-              <w:fldChar w:fldCharType="begin"/>
-            </w:r>
-            <w:r>
-              <w:instrText xml:space="preserve"> MERGEFIELD  #Records  \* MERGEFORMAT </w:instrText>
-            </w:r>
-            <w:r>
-              <w:fldChar w:fldCharType="separate"/>
-            </w:r>
-            <w:r>
-              <w:rPr>
-                <w:noProof/>
-              </w:rPr>
-              <w:t>«#Records»</w:t>
-            </w:r>
-            <w:r>
-              <w:rPr>
-                <w:noProof/>
-              </w:rPr>
-              <w:fldChar w:fldCharType="end"/>
-            </w:r>
-            <w:r>
-              <w:fldChar w:fldCharType="begin"/>
-            </w:r>
-            <w:r>
-              <w:instrText xml:space="preserve"> MERGEFIELD  ID  \* MERGEFORMAT </w:instrText>
-            </w:r>
-            <w:r>
-              <w:fldChar w:fldCharType="separate"/>
-            </w:r>
-            <w:r>
-              <w:rPr>
-                <w:noProof/>
-              </w:rPr>
-              <w:t>«ID»</w:t>
-            </w:r>
-            <w:r>
-              <w:rPr>
-                <w:noProof/>
-              </w:rPr>
-              <w:fldChar w:fldCharType="end"/>
-            </w:r>
+            <w:fldSimple w:instr=" MERGEFIELD  #Records  \* MERGEFORMAT ">
+              <w:r>
+                <w:rPr>
+                  <w:noProof/>
+                </w:rPr>
+                <w:t>«#Records»</w:t>
+              </w:r>
+            </w:fldSimple>
+            <w:fldSimple w:instr=" MERGEFIELD  ID  \* MERGEFORMAT ">
+              <w:r>
+                <w:rPr>
+                  <w:noProof/>
+                </w:rPr>
+                <w:t>«ID»</w:t>
+              </w:r>
+            </w:fldSimple>
           </w:p>
         </w:tc>
         <w:tc>
@@ -364,27 +209,14 @@
             <w:tcW w:w="1667" w:type="pct"/>
           </w:tcPr>
           <w:p>
-            <w:r>
-              <w:fldChar w:fldCharType="begin"/>
-            </w:r>
-            <w:r>
-              <w:instrText xml:space="preserve"> MERGEFIELD  Title  \* MERGEFORMAT </w:instrText>
-            </w:r>
-            <w:r>
-              <w:fldChar w:fldCharType="separate"/>
-            </w:r>
-            <w:r>
-              <w:rPr>
-                <w:noProof/>
-              </w:rPr>
-              <w:t>«Title»</w:t>
-            </w:r>
-            <w:r>
-              <w:rPr>
-                <w:noProof/>
-              </w:rPr>
-              <w:fldChar w:fldCharType="end"/>
-            </w:r>
+            <w:fldSimple w:instr=" MERGEFIELD  Title  \* MERGEFORMAT ">
+              <w:r>
+                <w:rPr>
+                  <w:noProof/>
+                </w:rPr>
+                <w:t>«Title»</w:t>
+              </w:r>
+            </w:fldSimple>
           </w:p>
         </w:tc>
         <w:tc>
@@ -392,27 +224,14 @@
             <w:tcW w:w="1666" w:type="pct"/>
           </w:tcPr>
           <w:p>
-            <w:r>
-              <w:fldChar w:fldCharType="begin"/>
-            </w:r>
-            <w:r>
-              <w:instrText xml:space="preserve"> MERGEFIELD  Description  \* MERGEFORMAT </w:instrText>
-            </w:r>
-            <w:r>
-              <w:fldChar w:fldCharType="separate"/>
-            </w:r>
-            <w:r>
-              <w:rPr>
-                <w:noProof/>
-              </w:rPr>
-              <w:t>«Description»</w:t>
-            </w:r>
-            <w:r>
-              <w:rPr>
-                <w:noProof/>
-              </w:rPr>
-              <w:fldChar w:fldCharType="end"/>
-            </w:r>
+            <w:fldSimple w:instr=" MERGEFIELD  Description  \* MERGEFORMAT ">
+              <w:r>
+                <w:rPr>
+                  <w:noProof/>
+                </w:rPr>
+                <w:t>«Description»</w:t>
+              </w:r>
+            </w:fldSimple>
           </w:p>
         </w:tc>
       </w:tr>
@@ -463,48 +282,22 @@
                   <w:tcW w:w="4418" w:type="dxa"/>
                 </w:tcPr>
                 <w:p>
-                  <w:r>
-                    <w:fldChar w:fldCharType="begin"/>
-                  </w:r>
-                  <w:r>
-                    <w:instrText xml:space="preserve"> MERGEFIELD  #Children  \* MERGEFORMAT </w:instrText>
-                  </w:r>
-                  <w:r>
-                    <w:fldChar w:fldCharType="separate"/>
-                  </w:r>
-                  <w:r>
-                    <w:rPr>
-                      <w:noProof/>
-                    </w:rPr>
-                    <w:t>«#Children»</w:t>
-                  </w:r>
-                  <w:r>
-                    <w:rPr>
-                      <w:noProof/>
-                    </w:rPr>
-                    <w:fldChar w:fldCharType="end"/>
-                  </w:r>
-                  <w:r>
-                    <w:fldChar w:fldCharType="begin"/>
-                  </w:r>
-                  <w:r>
-                    <w:instrText xml:space="preserve"> MERGEFIELD  Id  \* MERGEFORMAT </w:instrText>
-                  </w:r>
-                  <w:r>
-                    <w:fldChar w:fldCharType="separate"/>
-                  </w:r>
-                  <w:r>
-                    <w:rPr>
-                      <w:noProof/>
-                    </w:rPr>
-                    <w:t>«Id»</w:t>
-                  </w:r>
-                  <w:r>
-                    <w:rPr>
-                      <w:noProof/>
-                    </w:rPr>
-                    <w:fldChar w:fldCharType="end"/>
-                  </w:r>
+                  <w:fldSimple w:instr=" MERGEFIELD  #Children  \* MERGEFORMAT ">
+                    <w:r>
+                      <w:rPr>
+                        <w:noProof/>
+                      </w:rPr>
+                      <w:t>«#Children»</w:t>
+                    </w:r>
+                  </w:fldSimple>
+                  <w:fldSimple w:instr=" MERGEFIELD  Id  \* MERGEFORMAT ">
+                    <w:r>
+                      <w:rPr>
+                        <w:noProof/>
+                      </w:rPr>
+                      <w:t>«Id»</w:t>
+                    </w:r>
+                  </w:fldSimple>
                 </w:p>
               </w:tc>
               <w:tc>
@@ -512,74 +305,35 @@
                   <w:tcW w:w="4418" w:type="dxa"/>
                 </w:tcPr>
                 <w:p>
-                  <w:r>
-                    <w:fldChar w:fldCharType="begin"/>
-                  </w:r>
-                  <w:r>
-                    <w:instrText xml:space="preserve"> MERGEFIELD  Type  \* MERGEFORMAT </w:instrText>
-                  </w:r>
-                  <w:r>
-                    <w:fldChar w:fldCharType="separate"/>
-                  </w:r>
-                  <w:r>
-                    <w:rPr>
-                      <w:noProof/>
-                    </w:rPr>
-                    <w:t>«Type»</w:t>
-                  </w:r>
-                  <w:r>
-                    <w:rPr>
-                      <w:noProof/>
-                    </w:rPr>
-                    <w:fldChar w:fldCharType="end"/>
-                  </w:r>
-                  <w:r>
-                    <w:fldChar w:fldCharType="begin"/>
-                  </w:r>
-                  <w:r>
-                    <w:instrText xml:space="preserve"> MERGEFIELD  /Children  \* MERGEFORMAT </w:instrText>
-                  </w:r>
-                  <w:r>
-                    <w:fldChar w:fldCharType="separate"/>
-                  </w:r>
-                  <w:r>
-                    <w:rPr>
-                      <w:noProof/>
-                    </w:rPr>
-                    <w:t>«/Children»</w:t>
-                  </w:r>
-                  <w:r>
-                    <w:rPr>
-                      <w:noProof/>
-                    </w:rPr>
-                    <w:fldChar w:fldCharType="end"/>
-                  </w:r>
+                  <w:fldSimple w:instr=" MERGEFIELD  Type  \* MERGEFORMAT ">
+                    <w:r>
+                      <w:rPr>
+                        <w:noProof/>
+                      </w:rPr>
+                      <w:t>«Type»</w:t>
+                    </w:r>
+                  </w:fldSimple>
+                  <w:fldSimple w:instr=" MERGEFIELD  /Children  \* MERGEFORMAT ">
+                    <w:r>
+                      <w:rPr>
+                        <w:noProof/>
+                      </w:rPr>
+                      <w:t>«/Children»</w:t>
+                    </w:r>
+                  </w:fldSimple>
                 </w:p>
               </w:tc>
             </w:tr>
           </w:tbl>
           <w:p>
-            <w:r>
-              <w:fldChar w:fldCharType="begin"/>
-            </w:r>
-            <w:r>
-              <w:instrText xml:space="preserve"> MERGEFIELD  /Records  \* MERGEFORMAT </w:instrText>
-            </w:r>
-            <w:r>
-              <w:fldChar w:fldCharType="separate"/>
-            </w:r>
-            <w:r>
-              <w:rPr>
-                <w:noProof/>
-              </w:rPr>
-              <w:t>«/Records»</w:t>
-            </w:r>
-            <w:r>
-              <w:rPr>
-                <w:noProof/>
-              </w:rPr>
-              <w:fldChar w:fldCharType="end"/>
-            </w:r>
+            <w:fldSimple w:instr=" MERGEFIELD  /Records  \* MERGEFORMAT ">
+              <w:r>
+                <w:rPr>
+                  <w:noProof/>
+                </w:rPr>
+                <w:t>«/Records»</w:t>
+              </w:r>
+            </w:fldSimple>
           </w:p>
         </w:tc>
       </w:tr>
@@ -2280,6 +2034,7 @@
   </w:compat>
   <w:rsids>
     <w:rsidRoot w:val="004619E1"/>
+    <w:rsid w:val="00272AB4"/>
     <w:rsid w:val="002D1F70"/>
     <w:rsid w:val="004619E1"/>
     <w:rsid w:val="00495F20"/>
@@ -3021,7 +2776,7 @@
 </file>
 
 <file path=customXml/itemProps1.xml><?xml version="1.0" encoding="utf-8"?>
-<ds:datastoreItem xmlns:ds="http://schemas.openxmlformats.org/officeDocument/2006/customXml" ds:itemID="{A851EBDC-16E3-4898-9593-6F1E2FCE8CD0}">
+<ds:datastoreItem xmlns:ds="http://schemas.openxmlformats.org/officeDocument/2006/customXml" ds:itemID="{B2919C6E-B46B-4B2C-9590-F796874F778B}">
   <ds:schemaRefs>
     <ds:schemaRef ds:uri="http://schemas.openxmlformats.org/officeDocument/2006/bibliography"/>
   </ds:schemaRefs>

</xml_diff>